<commit_message>
basic functionality debug finished
functionalities compiled without error
</commit_message>
<xml_diff>
--- a/Cloud Computing Concepts Part 1/Week1/CloudComputingConceptsAssignmentDesign.docx
+++ b/Cloud Computing Concepts Part 1/Week1/CloudComputingConceptsAssignmentDesign.docx
@@ -35,8 +35,13 @@
         </w:numPr>
       </w:pPr>
       <w:r>
-        <w:t>add new node to memberList</w:t>
-      </w:r>
+        <w:t xml:space="preserve">add new node to </w:t>
+      </w:r>
+      <w:proofErr w:type="spellStart"/>
+      <w:r>
+        <w:t>memberList</w:t>
+      </w:r>
+      <w:proofErr w:type="spellEnd"/>
     </w:p>
     <w:p>
       <w:pPr>
@@ -68,7 +73,15 @@
         </w:numPr>
       </w:pPr>
       <w:r>
-        <w:t>set inGroup as true and start running</w:t>
+        <w:t xml:space="preserve">set </w:t>
+      </w:r>
+      <w:proofErr w:type="spellStart"/>
+      <w:r>
+        <w:t>inGroup</w:t>
+      </w:r>
+      <w:proofErr w:type="spellEnd"/>
+      <w:r>
+        <w:t xml:space="preserve"> as true and start running</w:t>
       </w:r>
     </w:p>
     <w:p>
@@ -80,8 +93,13 @@
         </w:numPr>
       </w:pPr>
       <w:r>
-        <w:t>put myself into memberlist</w:t>
-      </w:r>
+        <w:t xml:space="preserve">put myself into </w:t>
+      </w:r>
+      <w:proofErr w:type="spellStart"/>
+      <w:r>
+        <w:t>memberlist</w:t>
+      </w:r>
+      <w:proofErr w:type="spellEnd"/>
     </w:p>
     <w:p/>
     <w:p>
@@ -101,6 +119,18 @@
         </w:numPr>
       </w:pPr>
       <w:r>
+        <w:t>process data</w:t>
+      </w:r>
+    </w:p>
+    <w:p>
+      <w:pPr>
+        <w:pStyle w:val="ListParagraph"/>
+        <w:numPr>
+          <w:ilvl w:val="0"/>
+          <w:numId w:val="9"/>
+        </w:numPr>
+      </w:pPr>
+      <w:r>
         <w:t>send ACK back</w:t>
       </w:r>
     </w:p>
@@ -145,6 +175,7 @@
       <w:r>
         <w:t xml:space="preserve">reset </w:t>
       </w:r>
+      <w:proofErr w:type="spellStart"/>
       <w:r>
         <w:rPr>
           <w:b/>
@@ -152,6 +183,9 @@
         </w:rPr>
         <w:t>lastentry</w:t>
       </w:r>
+      <w:bookmarkStart w:id="0" w:name="_GoBack"/>
+      <w:bookmarkEnd w:id="0"/>
+      <w:proofErr w:type="spellEnd"/>
     </w:p>
     <w:p/>
     <w:p>
@@ -276,6 +310,7 @@
         </w:numPr>
       </w:pPr>
       <w:r>
+        <w:lastRenderedPageBreak/>
         <w:t>extract info out</w:t>
       </w:r>
     </w:p>
@@ -288,7 +323,6 @@
         </w:numPr>
       </w:pPr>
       <w:r>
-        <w:lastRenderedPageBreak/>
         <w:t>process info</w:t>
       </w:r>
     </w:p>
@@ -357,12 +391,14 @@
       <w:r>
         <w:t xml:space="preserve">reset </w:t>
       </w:r>
+      <w:proofErr w:type="spellStart"/>
       <w:r>
         <w:rPr>
           <w:b/>
         </w:rPr>
         <w:t>lastentry</w:t>
       </w:r>
+      <w:proofErr w:type="spellEnd"/>
     </w:p>
     <w:p/>
     <w:p>
@@ -429,8 +465,13 @@
         </w:numPr>
       </w:pPr>
       <w:r>
-        <w:t>from addr</w:t>
-      </w:r>
+        <w:t xml:space="preserve">from </w:t>
+      </w:r>
+      <w:proofErr w:type="spellStart"/>
+      <w:r>
+        <w:t>addr</w:t>
+      </w:r>
+      <w:proofErr w:type="spellEnd"/>
     </w:p>
     <w:p>
       <w:pPr>
@@ -441,8 +482,13 @@
         </w:numPr>
       </w:pPr>
       <w:r>
-        <w:t>to addr</w:t>
-      </w:r>
+        <w:t xml:space="preserve">to </w:t>
+      </w:r>
+      <w:proofErr w:type="spellStart"/>
+      <w:r>
+        <w:t>addr</w:t>
+      </w:r>
+      <w:proofErr w:type="spellEnd"/>
     </w:p>
     <w:p>
       <w:pPr>
@@ -477,8 +523,13 @@
         </w:numPr>
       </w:pPr>
       <w:r>
-        <w:t>content of memberListEntry</w:t>
-      </w:r>
+        <w:t xml:space="preserve">content of </w:t>
+      </w:r>
+      <w:proofErr w:type="spellStart"/>
+      <w:r>
+        <w:t>memberListEntry</w:t>
+      </w:r>
+      <w:proofErr w:type="spellEnd"/>
     </w:p>
     <w:p>
       <w:pPr>
@@ -509,8 +560,6 @@
       <w:r>
         <w:t>__!</w:t>
       </w:r>
-      <w:bookmarkStart w:id="0" w:name="_GoBack"/>
-      <w:bookmarkEnd w:id="0"/>
     </w:p>
     <w:p>
       <w:pPr>

</xml_diff>